<commit_message>
Micro plate reader meting op 37 graden added
</commit_message>
<xml_diff>
--- a/Protocollen/3_FRET_assay.docx
+++ b/Protocollen/3_FRET_assay.docx
@@ -10,6 +10,7 @@
           <w:bCs/>
           <w:sz w:val="28"/>
           <w:szCs w:val="28"/>
+          <w:lang w:val="nl-NL"/>
         </w:rPr>
       </w:pPr>
       <w:r>
@@ -19,6 +20,7 @@
           <w:bCs/>
           <w:sz w:val="28"/>
           <w:szCs w:val="28"/>
+          <w:lang w:val="nl-NL"/>
         </w:rPr>
         <w:t>Protocol III: FRET assay</w:t>
       </w:r>
@@ -309,6 +311,7 @@
           <w:szCs w:val="22"/>
         </w:rPr>
       </w:pPr>
+      <w:commentRangeStart w:id="2"/>
       <w:r>
         <w:rPr>
           <w:rFonts w:ascii="Arial" w:hAnsi="Arial" w:cs="Arial"/>
@@ -317,6 +320,13 @@
           <w:lang w:val="nl-NL"/>
         </w:rPr>
         <w:t>Stop reagens</w:t>
+      </w:r>
+      <w:commentRangeEnd w:id="2"/>
+      <w:r>
+        <w:rPr>
+          <w:rStyle w:val="CommentReference"/>
+        </w:rPr>
+        <w:commentReference w:id="2"/>
       </w:r>
     </w:p>
     <w:p>
@@ -506,6 +516,7 @@
           <w:lang w:val="nl-NL"/>
         </w:rPr>
       </w:pPr>
+      <w:commentRangeStart w:id="3"/>
       <w:r>
         <w:rPr>
           <w:lang w:val="nl-NL"/>
@@ -572,6 +583,13 @@
         </w:rPr>
         <w:t>Voeg 1 μL van elk FRET-peptidesubstraat toe aan de corresponderende welletjes.</w:t>
       </w:r>
+      <w:commentRangeEnd w:id="3"/>
+      <w:r>
+        <w:rPr>
+          <w:rStyle w:val="CommentReference"/>
+        </w:rPr>
+        <w:commentReference w:id="3"/>
+      </w:r>
       <w:r>
         <w:rPr>
           <w:rFonts w:ascii="Arial" w:hAnsi="Arial" w:cs="Arial"/>
@@ -593,24 +611,83 @@
           <w:rFonts w:ascii="Arial" w:hAnsi="Arial" w:cs="Arial"/>
           <w:sz w:val="22"/>
           <w:szCs w:val="22"/>
-          <w:lang w:val="nl-NL"/>
-        </w:rPr>
-      </w:pPr>
-      <w:r>
-        <w:rPr>
-          <w:rFonts w:ascii="Arial" w:hAnsi="Arial" w:cs="Arial"/>
-          <w:sz w:val="22"/>
-          <w:szCs w:val="22"/>
-          <w:lang w:val="nl-NL"/>
-        </w:rPr>
-        <w:t>Voeg negatieve controles toe</w:t>
-      </w:r>
-      <w:r>
-        <w:rPr>
-          <w:rFonts w:ascii="Arial" w:hAnsi="Arial" w:cs="Arial"/>
-          <w:sz w:val="22"/>
-          <w:szCs w:val="22"/>
-          <w:lang w:val="nl-NL"/>
+        </w:rPr>
+      </w:pPr>
+      <w:commentRangeStart w:id="4"/>
+      <w:proofErr w:type="spellStart"/>
+      <w:r>
+        <w:rPr>
+          <w:rFonts w:ascii="Arial" w:hAnsi="Arial" w:cs="Arial"/>
+          <w:sz w:val="22"/>
+          <w:szCs w:val="22"/>
+        </w:rPr>
+        <w:t>Pipetteer</w:t>
+      </w:r>
+      <w:proofErr w:type="spellEnd"/>
+      <w:r>
+        <w:rPr>
+          <w:rFonts w:ascii="Arial" w:hAnsi="Arial" w:cs="Arial"/>
+          <w:sz w:val="22"/>
+          <w:szCs w:val="22"/>
+        </w:rPr>
+        <w:t xml:space="preserve"> samples </w:t>
+      </w:r>
+      <w:proofErr w:type="spellStart"/>
+      <w:r>
+        <w:rPr>
+          <w:rFonts w:ascii="Arial" w:hAnsi="Arial" w:cs="Arial"/>
+          <w:sz w:val="22"/>
+          <w:szCs w:val="22"/>
+        </w:rPr>
+        <w:t>volgens</w:t>
+      </w:r>
+      <w:proofErr w:type="spellEnd"/>
+      <w:r>
+        <w:rPr>
+          <w:rFonts w:ascii="Arial" w:hAnsi="Arial" w:cs="Arial"/>
+          <w:sz w:val="22"/>
+          <w:szCs w:val="22"/>
+        </w:rPr>
+        <w:t xml:space="preserve"> de 96 well plate lay out i</w:t>
+      </w:r>
+      <w:r>
+        <w:rPr>
+          <w:rFonts w:ascii="Arial" w:hAnsi="Arial" w:cs="Arial"/>
+          <w:sz w:val="22"/>
+          <w:szCs w:val="22"/>
+        </w:rPr>
+        <w:t xml:space="preserve">n </w:t>
+      </w:r>
+      <w:proofErr w:type="spellStart"/>
+      <w:r>
+        <w:rPr>
+          <w:rFonts w:ascii="Arial" w:hAnsi="Arial" w:cs="Arial"/>
+          <w:sz w:val="22"/>
+          <w:szCs w:val="22"/>
+        </w:rPr>
+        <w:t>figuur</w:t>
+      </w:r>
+      <w:proofErr w:type="spellEnd"/>
+      <w:r>
+        <w:rPr>
+          <w:rFonts w:ascii="Arial" w:hAnsi="Arial" w:cs="Arial"/>
+          <w:sz w:val="22"/>
+          <w:szCs w:val="22"/>
+        </w:rPr>
+        <w:t xml:space="preserve"> 1.</w:t>
+      </w:r>
+      <w:commentRangeEnd w:id="4"/>
+      <w:r>
+        <w:rPr>
+          <w:rStyle w:val="CommentReference"/>
+        </w:rPr>
+        <w:commentReference w:id="4"/>
+      </w:r>
+      <w:r>
+        <w:rPr>
+          <w:rFonts w:ascii="Arial" w:hAnsi="Arial" w:cs="Arial"/>
+          <w:sz w:val="22"/>
+          <w:szCs w:val="22"/>
         </w:rPr>
         <w:br/>
       </w:r>
@@ -636,7 +713,34 @@
           <w:szCs w:val="22"/>
           <w:lang w:val="nl-NL"/>
         </w:rPr>
-        <w:t>Meet de fluorescentie elke 2 minuten met een microplaatlezer:</w:t>
+        <w:t>Meet de fluorescentie elke 2 minuten met een microplaatlezer</w:t>
+      </w:r>
+      <w:r>
+        <w:rPr>
+          <w:rFonts w:ascii="Arial" w:hAnsi="Arial" w:cs="Arial"/>
+          <w:sz w:val="22"/>
+          <w:szCs w:val="22"/>
+          <w:lang w:val="nl-NL"/>
+        </w:rPr>
+        <w:t xml:space="preserve"> die op 37 </w:t>
+      </w:r>
+      <w:r>
+        <w:rPr>
+          <w:rFonts w:ascii="Cambria Math" w:hAnsi="Cambria Math" w:cs="Cambria Math"/>
+          <w:sz w:val="22"/>
+          <w:szCs w:val="22"/>
+          <w:lang w:val="nl-NL"/>
+        </w:rPr>
+        <w:t>℃</w:t>
+      </w:r>
+      <w:r>
+        <w:rPr>
+          <w:rFonts w:ascii="Arial" w:hAnsi="Arial" w:cs="Arial"/>
+          <w:sz w:val="22"/>
+          <w:szCs w:val="22"/>
+          <w:lang w:val="nl-NL"/>
+        </w:rPr>
+        <w:t xml:space="preserve"> is ingesteld.</w:t>
       </w:r>
       <w:r>
         <w:rPr>
@@ -746,6 +850,7 @@
           <w:lang w:val="nl-NL"/>
         </w:rPr>
       </w:pPr>
+      <w:commentRangeStart w:id="5"/>
       <w:r>
         <w:rPr>
           <w:rFonts w:ascii="Arial" w:hAnsi="Arial" w:cs="Arial"/>
@@ -754,6 +859,13 @@
           <w:lang w:val="nl-NL"/>
         </w:rPr>
         <w:t>Maak een heatmap van de proteolytische activiteit voor elk peptidesubstraat.</w:t>
+      </w:r>
+      <w:commentRangeEnd w:id="5"/>
+      <w:r>
+        <w:rPr>
+          <w:rStyle w:val="CommentReference"/>
+        </w:rPr>
+        <w:commentReference w:id="5"/>
       </w:r>
     </w:p>
     <w:sectPr>
@@ -806,6 +918,82 @@
       </w:r>
     </w:p>
   </w:comment>
+  <w:comment w:id="2" w:author="Oumaima Anbari" w:date="2025-10-02T13:34:00Z" w:initials="OA">
+    <w:p>
+      <w:pPr>
+        <w:pStyle w:val="CommentText"/>
+      </w:pPr>
+      <w:r>
+        <w:rPr>
+          <w:rStyle w:val="CommentReference"/>
+        </w:rPr>
+        <w:annotationRef/>
+      </w:r>
+      <w:r>
+        <w:rPr>
+          <w:lang w:val="nl-NL"/>
+        </w:rPr>
+        <w:t>Ander soort protocol</w:t>
+      </w:r>
+    </w:p>
+  </w:comment>
+  <w:comment w:id="3" w:author="Oumaima Anbari" w:date="2025-10-02T13:24:00Z" w:initials="OA">
+    <w:p>
+      <w:pPr>
+        <w:pStyle w:val="CommentText"/>
+      </w:pPr>
+      <w:r>
+        <w:rPr>
+          <w:rStyle w:val="CommentReference"/>
+        </w:rPr>
+        <w:annotationRef/>
+      </w:r>
+      <w:r>
+        <w:rPr>
+          <w:lang w:val="nl-NL"/>
+        </w:rPr>
+        <w:t>Tussenverdunning kiezen? 1 microliter in elke well pipeteren handmatig grote kans dat er iets mis gaat.</w:t>
+      </w:r>
+    </w:p>
+  </w:comment>
+  <w:comment w:id="4" w:author="Oumaima Anbari" w:date="2025-10-02T13:33:00Z" w:initials="OA">
+    <w:p>
+      <w:pPr>
+        <w:pStyle w:val="CommentText"/>
+      </w:pPr>
+      <w:r>
+        <w:rPr>
+          <w:rStyle w:val="CommentReference"/>
+        </w:rPr>
+        <w:annotationRef/>
+      </w:r>
+      <w:r>
+        <w:rPr>
+          <w:lang w:val="nl-NL"/>
+        </w:rPr>
+        <w:t>Welke controles allemaal</w:t>
+      </w:r>
+    </w:p>
+  </w:comment>
+  <w:comment w:id="5" w:author="Oumaima Anbari" w:date="2025-10-02T13:34:00Z" w:initials="OA">
+    <w:p>
+      <w:pPr>
+        <w:pStyle w:val="CommentText"/>
+      </w:pPr>
+      <w:r>
+        <w:rPr>
+          <w:rStyle w:val="CommentReference"/>
+        </w:rPr>
+        <w:annotationRef/>
+      </w:r>
+      <w:r>
+        <w:rPr>
+          <w:lang w:val="nl-NL"/>
+        </w:rPr>
+        <w:t>Als je meerder substraten gebruikt, maar misschien hebben we er maar 1 nodig, dan is dit niet  nodig</w:t>
+      </w:r>
+    </w:p>
+  </w:comment>
 </w:comments>
 </file>
 
@@ -813,6 +1001,10 @@
 <w15:commentsEx xmlns:wpc="http://schemas.microsoft.com/office/word/2010/wordprocessingCanvas" xmlns:cx="http://schemas.microsoft.com/office/drawing/2014/chartex" xmlns:cx1="http://schemas.microsoft.com/office/drawing/2015/9/8/chartex" xmlns:cx2="http://schemas.microsoft.com/office/drawing/2015/10/21/chartex" xmlns:cx3="http://schemas.microsoft.com/office/drawing/2016/5/9/chartex" xmlns:cx4="http://schemas.microsoft.com/office/drawing/2016/5/10/chartex" xmlns:cx5="http://schemas.microsoft.com/office/drawing/2016/5/11/chartex" xmlns:cx6="http://schemas.microsoft.com/office/drawing/2016/5/12/chartex" xmlns:cx7="http://schemas.microsoft.com/office/drawing/2016/5/13/chartex" xmlns:cx8="http://schemas.microsoft.com/office/drawing/2016/5/14/chartex" xmlns:mc="http://schemas.openxmlformats.org/markup-compatibility/2006" xmlns:aink="http://schemas.microsoft.com/office/drawing/2016/ink" xmlns:am3d="http://schemas.microsoft.com/office/drawing/2017/model3d" xmlns:o="urn:schemas-microsoft-com:office:office" xmlns:oel="http://schemas.microsoft.com/office/2019/extlst" xmlns:r="http://schemas.openxmlformats.org/officeDocument/2006/relationships" xmlns:m="http://schemas.openxmlformats.org/officeDocument/2006/math" xmlns:v="urn:schemas-microsoft-com:vml" xmlns:wp14="http://schemas.microsoft.com/office/word/2010/wordprocessingDrawing" xmlns:wp="http://schemas.openxmlformats.org/drawingml/2006/wordprocessingDrawing" xmlns:w10="urn:schemas-microsoft-com:office:word" xmlns:w="http://schemas.openxmlformats.org/wordprocessingml/2006/main" xmlns:w14="http://schemas.microsoft.com/office/word/2010/wordml" xmlns:w15="http://schemas.microsoft.com/office/word/2012/wordml" xmlns:w16cex="http://schemas.microsoft.com/office/word/2018/wordml/cex" xmlns:w16cid="http://schemas.microsoft.com/office/word/2016/wordml/cid" xmlns:w16="http://schemas.microsoft.com/office/word/2018/wordml" xmlns:w16du="http://schemas.microsoft.com/office/word/2023/wordml/word16du" xmlns:w16sdtdh="http://schemas.microsoft.com/office/word/2020/wordml/sdtdatahash" xmlns:w16sdtfl="http://schemas.microsoft.com/office/word/2024/wordml/sdtformatlock" xmlns:w16se="http://schemas.microsoft.com/office/word/2015/wordml/symex" xmlns:wpg="http://schemas.microsoft.com/office/word/2010/wordprocessingGroup" xmlns:wpi="http://schemas.microsoft.com/office/word/2010/wordprocessingInk" xmlns:wne="http://schemas.microsoft.com/office/word/2006/wordml" xmlns:wps="http://schemas.microsoft.com/office/word/2010/wordprocessingShape" mc:Ignorable="w14 w15 w16se w16cid w16 w16cex w16sdtdh w16sdtfl w16du wp14">
   <w15:commentEx w15:paraId="57379B71" w15:done="0"/>
   <w15:commentEx w15:paraId="6D65F14A" w15:paraIdParent="57379B71" w15:done="0"/>
+  <w15:commentEx w15:paraId="19AE7B49" w15:done="0"/>
+  <w15:commentEx w15:paraId="11B32F2E" w15:done="0"/>
+  <w15:commentEx w15:paraId="549A30D6" w15:done="0"/>
+  <w15:commentEx w15:paraId="6282CB00" w15:done="0"/>
 </w15:commentsEx>
 </file>
 
@@ -820,6 +1012,10 @@
 <w16cex:commentsExtensible xmlns:wpc="http://schemas.microsoft.com/office/word/2010/wordprocessingCanvas" xmlns:cx="http://schemas.microsoft.com/office/drawing/2014/chartex" xmlns:cx1="http://schemas.microsoft.com/office/drawing/2015/9/8/chartex" xmlns:cx2="http://schemas.microsoft.com/office/drawing/2015/10/21/chartex" xmlns:cx3="http://schemas.microsoft.com/office/drawing/2016/5/9/chartex" xmlns:cx4="http://schemas.microsoft.com/office/drawing/2016/5/10/chartex" xmlns:cx5="http://schemas.microsoft.com/office/drawing/2016/5/11/chartex" xmlns:cx6="http://schemas.microsoft.com/office/drawing/2016/5/12/chartex" xmlns:cx7="http://schemas.microsoft.com/office/drawing/2016/5/13/chartex" xmlns:cx8="http://schemas.microsoft.com/office/drawing/2016/5/14/chartex" xmlns:cr="http://schemas.microsoft.com/office/comments/2020/reactions" xmlns:mc="http://schemas.openxmlformats.org/markup-compatibility/2006" xmlns:aink="http://schemas.microsoft.com/office/drawing/2016/ink" xmlns:am3d="http://schemas.microsoft.com/office/drawing/2017/model3d" xmlns:o="urn:schemas-microsoft-com:office:office" xmlns:oel="http://schemas.microsoft.com/office/2019/extlst" xmlns:r="http://schemas.openxmlformats.org/officeDocument/2006/relationships" xmlns:m="http://schemas.openxmlformats.org/officeDocument/2006/math" xmlns:v="urn:schemas-microsoft-com:vml" xmlns:wp14="http://schemas.microsoft.com/office/word/2010/wordprocessingDrawing" xmlns:wp="http://schemas.openxmlformats.org/drawingml/2006/wordprocessingDrawing" xmlns:w10="urn:schemas-microsoft-com:office:word" xmlns:w="http://schemas.openxmlformats.org/wordprocessingml/2006/main" xmlns:w14="http://schemas.microsoft.com/office/word/2010/wordml" xmlns:w15="http://schemas.microsoft.com/office/word/2012/wordml" xmlns:w16cex="http://schemas.microsoft.com/office/word/2018/wordml/cex" xmlns:w16cid="http://schemas.microsoft.com/office/word/2016/wordml/cid" xmlns:w16="http://schemas.microsoft.com/office/word/2018/wordml" xmlns:w16du="http://schemas.microsoft.com/office/word/2023/wordml/word16du" xmlns:w16sdtdh="http://schemas.microsoft.com/office/word/2020/wordml/sdtdatahash" xmlns:w16sdtfl="http://schemas.microsoft.com/office/word/2024/wordml/sdtformatlock" xmlns:w16se="http://schemas.microsoft.com/office/word/2015/wordml/symex" xmlns:wpg="http://schemas.microsoft.com/office/word/2010/wordprocessingGroup" xmlns:wpi="http://schemas.microsoft.com/office/word/2010/wordprocessingInk" xmlns:wne="http://schemas.microsoft.com/office/word/2006/wordml" xmlns:wps="http://schemas.microsoft.com/office/word/2010/wordprocessingShape" mc:Ignorable="w14 w15 w16se w16cid w16 w16cex w16sdtdh w16sdtfl cr w16du wp14">
   <w16cex:commentExtensible w16cex:durableId="677FD254" w16cex:dateUtc="2025-09-28T19:12:00Z"/>
   <w16cex:commentExtensible w16cex:durableId="2CE0CF24" w16cex:dateUtc="2025-09-28T19:34:00Z"/>
+  <w16cex:commentExtensible w16cex:durableId="1040B359" w16cex:dateUtc="2025-10-02T11:34:00Z"/>
+  <w16cex:commentExtensible w16cex:durableId="247979BA" w16cex:dateUtc="2025-10-02T11:24:00Z"/>
+  <w16cex:commentExtensible w16cex:durableId="02693CF3" w16cex:dateUtc="2025-10-02T11:33:00Z"/>
+  <w16cex:commentExtensible w16cex:durableId="0EA40E1B" w16cex:dateUtc="2025-10-02T11:34:00Z"/>
 </w16cex:commentsExtensible>
 </file>
 
@@ -827,6 +1023,10 @@
 <w16cid:commentsIds xmlns:wpc="http://schemas.microsoft.com/office/word/2010/wordprocessingCanvas" xmlns:cx="http://schemas.microsoft.com/office/drawing/2014/chartex" xmlns:cx1="http://schemas.microsoft.com/office/drawing/2015/9/8/chartex" xmlns:cx2="http://schemas.microsoft.com/office/drawing/2015/10/21/chartex" xmlns:cx3="http://schemas.microsoft.com/office/drawing/2016/5/9/chartex" xmlns:cx4="http://schemas.microsoft.com/office/drawing/2016/5/10/chartex" xmlns:cx5="http://schemas.microsoft.com/office/drawing/2016/5/11/chartex" xmlns:cx6="http://schemas.microsoft.com/office/drawing/2016/5/12/chartex" xmlns:cx7="http://schemas.microsoft.com/office/drawing/2016/5/13/chartex" xmlns:cx8="http://schemas.microsoft.com/office/drawing/2016/5/14/chartex" xmlns:mc="http://schemas.openxmlformats.org/markup-compatibility/2006" xmlns:aink="http://schemas.microsoft.com/office/drawing/2016/ink" xmlns:am3d="http://schemas.microsoft.com/office/drawing/2017/model3d" xmlns:o="urn:schemas-microsoft-com:office:office" xmlns:oel="http://schemas.microsoft.com/office/2019/extlst" xmlns:r="http://schemas.openxmlformats.org/officeDocument/2006/relationships" xmlns:m="http://schemas.openxmlformats.org/officeDocument/2006/math" xmlns:v="urn:schemas-microsoft-com:vml" xmlns:wp14="http://schemas.microsoft.com/office/word/2010/wordprocessingDrawing" xmlns:wp="http://schemas.openxmlformats.org/drawingml/2006/wordprocessingDrawing" xmlns:w10="urn:schemas-microsoft-com:office:word" xmlns:w="http://schemas.openxmlformats.org/wordprocessingml/2006/main" xmlns:w14="http://schemas.microsoft.com/office/word/2010/wordml" xmlns:w15="http://schemas.microsoft.com/office/word/2012/wordml" xmlns:w16cex="http://schemas.microsoft.com/office/word/2018/wordml/cex" xmlns:w16cid="http://schemas.microsoft.com/office/word/2016/wordml/cid" xmlns:w16="http://schemas.microsoft.com/office/word/2018/wordml" xmlns:w16du="http://schemas.microsoft.com/office/word/2023/wordml/word16du" xmlns:w16sdtdh="http://schemas.microsoft.com/office/word/2020/wordml/sdtdatahash" xmlns:w16sdtfl="http://schemas.microsoft.com/office/word/2024/wordml/sdtformatlock" xmlns:w16se="http://schemas.microsoft.com/office/word/2015/wordml/symex" xmlns:wpg="http://schemas.microsoft.com/office/word/2010/wordprocessingGroup" xmlns:wpi="http://schemas.microsoft.com/office/word/2010/wordprocessingInk" xmlns:wne="http://schemas.microsoft.com/office/word/2006/wordml" xmlns:wps="http://schemas.microsoft.com/office/word/2010/wordprocessingShape" mc:Ignorable="w14 w15 w16se w16cid w16 w16cex w16sdtdh w16sdtfl w16du wp14">
   <w16cid:commentId w16cid:paraId="57379B71" w16cid:durableId="677FD254"/>
   <w16cid:commentId w16cid:paraId="6D65F14A" w16cid:durableId="2CE0CF24"/>
+  <w16cid:commentId w16cid:paraId="19AE7B49" w16cid:durableId="1040B359"/>
+  <w16cid:commentId w16cid:paraId="11B32F2E" w16cid:durableId="247979BA"/>
+  <w16cid:commentId w16cid:paraId="549A30D6" w16cid:durableId="02693CF3"/>
+  <w16cid:commentId w16cid:paraId="6282CB00" w16cid:durableId="0EA40E1B"/>
 </w16cid:commentsIds>
 </file>
 

</xml_diff>